<commit_message>
Fixed a minor bug in the script.
</commit_message>
<xml_diff>
--- a/Documentation/Manual Test Scripts/Manual Test Script for Actor Framework Project Providers.docx
+++ b/Documentation/Manual Test Scripts/Manual Test Script for Actor Framework Project Providers.docx
@@ -227,13 +227,8 @@
         </w:numPr>
       </w:pPr>
       <w:r>
-        <w:t xml:space="preserve">Right click on </w:t>
-      </w:r>
-      <w:proofErr w:type="spellStart"/>
-      <w:r>
-        <w:t>Bob.lvclass</w:t>
-      </w:r>
-      <w:proofErr w:type="spellEnd"/>
+        <w:t>Right click on Bob.lvclass</w:t>
+      </w:r>
     </w:p>
     <w:p>
       <w:pPr>
@@ -313,15 +308,7 @@
         </w:numPr>
       </w:pPr>
       <w:r>
-        <w:t xml:space="preserve">Confirm that Announce Data Msg was created and added to </w:t>
-      </w:r>
-      <w:proofErr w:type="spellStart"/>
-      <w:r>
-        <w:t>Bob.lvlib</w:t>
-      </w:r>
-      <w:proofErr w:type="spellEnd"/>
-      <w:r>
-        <w:t>, and that Send Announce Data.vi takes the numeric as input.</w:t>
+        <w:t>Confirm that Announce Data Msg was created and added to Bob.lvlib, and that Send Announce Data.vi takes the numeric as input.</w:t>
       </w:r>
     </w:p>
     <w:p>
@@ -401,43 +388,19 @@
         </w:numPr>
       </w:pPr>
       <w:r>
-        <w:t xml:space="preserve">In the file dialog, navigate to Bob » Bob Messages » Announce Data Message, and select Announce Data </w:t>
-      </w:r>
-      <w:proofErr w:type="spellStart"/>
-      <w:r>
-        <w:t>Msg.lvclass</w:t>
-      </w:r>
-      <w:proofErr w:type="spellEnd"/>
-      <w:r>
-        <w:t>.</w:t>
-      </w:r>
-    </w:p>
-    <w:p>
-      <w:pPr>
-        <w:pStyle w:val="ListParagraph"/>
-        <w:numPr>
-          <w:ilvl w:val="1"/>
-          <w:numId w:val="1"/>
-        </w:numPr>
-      </w:pPr>
-      <w:r>
-        <w:t xml:space="preserve">Confirm that Response </w:t>
-      </w:r>
-      <w:proofErr w:type="spellStart"/>
-      <w:r>
-        <w:t>Msg.lvclass</w:t>
-      </w:r>
-      <w:proofErr w:type="spellEnd"/>
-      <w:r>
-        <w:t xml:space="preserve"> has been added to </w:t>
-      </w:r>
-      <w:proofErr w:type="spellStart"/>
-      <w:r>
-        <w:t>Alice.lvlib</w:t>
-      </w:r>
-      <w:proofErr w:type="spellEnd"/>
-      <w:r>
-        <w:t>, and that it contains Do.vi.</w:t>
+        <w:t>In the file dialog, navigate to Bob » Bob Messages » Announce Data Message, and select Announce Data Msg.lvclass.</w:t>
+      </w:r>
+    </w:p>
+    <w:p>
+      <w:pPr>
+        <w:pStyle w:val="ListParagraph"/>
+        <w:numPr>
+          <w:ilvl w:val="1"/>
+          <w:numId w:val="1"/>
+        </w:numPr>
+      </w:pPr>
+      <w:r>
+        <w:t>Confirm that Response Msg.lvclass has been added to Alice.lvlib, and that it contains Do.vi.</w:t>
       </w:r>
     </w:p>
     <w:p>
@@ -495,13 +458,11 @@
         </w:numPr>
       </w:pPr>
       <w:r>
-        <w:t xml:space="preserve">Right click on </w:t>
-      </w:r>
-      <w:proofErr w:type="spellStart"/>
-      <w:r>
-        <w:t>Charlie.lvlib</w:t>
-      </w:r>
-      <w:proofErr w:type="spellEnd"/>
+        <w:t>Right click on Charlie.lv</w:t>
+      </w:r>
+      <w:r>
+        <w:t>class</w:t>
+      </w:r>
       <w:r>
         <w:t xml:space="preserve"> and select Actor Framework » Create Messages for Actor.</w:t>
       </w:r>
@@ -515,23 +476,7 @@
         </w:numPr>
       </w:pPr>
       <w:r>
-        <w:t xml:space="preserve">Confirm that Trigger </w:t>
-      </w:r>
-      <w:proofErr w:type="spellStart"/>
-      <w:r>
-        <w:t>Msg.lvclass</w:t>
-      </w:r>
-      <w:proofErr w:type="spellEnd"/>
-      <w:r>
-        <w:t xml:space="preserve"> has been added to </w:t>
-      </w:r>
-      <w:proofErr w:type="spellStart"/>
-      <w:r>
-        <w:t>Charlie.lvlib</w:t>
-      </w:r>
-      <w:proofErr w:type="spellEnd"/>
-      <w:r>
-        <w:t>.</w:t>
+        <w:t>Confirm that Trigger Msg.lvclass has been added to Charlie.lvlib.</w:t>
       </w:r>
     </w:p>
     <w:p>
@@ -614,51 +559,19 @@
         </w:numPr>
       </w:pPr>
       <w:r>
-        <w:t xml:space="preserve">Confirm that A Thing </w:t>
-      </w:r>
-      <w:proofErr w:type="spellStart"/>
-      <w:r>
-        <w:t>Msg.lvclass</w:t>
-      </w:r>
-      <w:proofErr w:type="spellEnd"/>
-      <w:r>
-        <w:t xml:space="preserve"> has been added to </w:t>
-      </w:r>
-      <w:proofErr w:type="spellStart"/>
-      <w:r>
-        <w:t>Denise.lvlib</w:t>
-      </w:r>
-      <w:proofErr w:type="spellEnd"/>
-      <w:r>
-        <w:t>.</w:t>
-      </w:r>
-    </w:p>
-    <w:p>
-      <w:pPr>
-        <w:pStyle w:val="ListParagraph"/>
-        <w:numPr>
-          <w:ilvl w:val="1"/>
-          <w:numId w:val="1"/>
-        </w:numPr>
-      </w:pPr>
-      <w:r>
-        <w:t xml:space="preserve">Confirm that Toggle </w:t>
-      </w:r>
-      <w:proofErr w:type="spellStart"/>
-      <w:r>
-        <w:t>Msg.lvclass</w:t>
-      </w:r>
-      <w:proofErr w:type="spellEnd"/>
-      <w:r>
-        <w:t xml:space="preserve"> has been added to </w:t>
-      </w:r>
-      <w:proofErr w:type="spellStart"/>
-      <w:r>
-        <w:t>Ellen.lvlib</w:t>
-      </w:r>
-      <w:proofErr w:type="spellEnd"/>
-      <w:r>
-        <w:t>.</w:t>
+        <w:t>Confirm that A Thing Msg.lvclass has been added to Denise.lvlib.</w:t>
+      </w:r>
+    </w:p>
+    <w:p>
+      <w:pPr>
+        <w:pStyle w:val="ListParagraph"/>
+        <w:numPr>
+          <w:ilvl w:val="1"/>
+          <w:numId w:val="1"/>
+        </w:numPr>
+      </w:pPr>
+      <w:r>
+        <w:t>Confirm that Toggle Msg.lvclass has been added to Ellen.lvlib.</w:t>
       </w:r>
     </w:p>
     <w:p>
@@ -753,43 +666,19 @@
         </w:numPr>
       </w:pPr>
       <w:r>
-        <w:t xml:space="preserve">Right click on </w:t>
-      </w:r>
-      <w:proofErr w:type="spellStart"/>
-      <w:r>
-        <w:t>Frodo.lvclass</w:t>
-      </w:r>
-      <w:proofErr w:type="spellEnd"/>
-      <w:r>
-        <w:t>, and select Actor Framework » Create Messages for Actor.</w:t>
-      </w:r>
-    </w:p>
-    <w:p>
-      <w:pPr>
-        <w:pStyle w:val="ListParagraph"/>
-        <w:numPr>
-          <w:ilvl w:val="1"/>
-          <w:numId w:val="1"/>
-        </w:numPr>
-      </w:pPr>
-      <w:r>
-        <w:t xml:space="preserve">Confirm that the message “Discard the Ring </w:t>
-      </w:r>
-      <w:proofErr w:type="spellStart"/>
-      <w:r>
-        <w:t>Msg.lvclass</w:t>
-      </w:r>
-      <w:proofErr w:type="spellEnd"/>
-      <w:r>
-        <w:t xml:space="preserve">” has been added to </w:t>
-      </w:r>
-      <w:proofErr w:type="spellStart"/>
-      <w:r>
-        <w:t>Frodo.lvlib</w:t>
-      </w:r>
-      <w:proofErr w:type="spellEnd"/>
-      <w:r>
-        <w:t>.</w:t>
+        <w:t>Right click on Frodo.lvclass, and select Actor Framework » Create Messages for Actor.</w:t>
+      </w:r>
+    </w:p>
+    <w:p>
+      <w:pPr>
+        <w:pStyle w:val="ListParagraph"/>
+        <w:numPr>
+          <w:ilvl w:val="1"/>
+          <w:numId w:val="1"/>
+        </w:numPr>
+      </w:pPr>
+      <w:r>
+        <w:t>Confirm that the message “Discard the Ring Msg.lvclass” has been added to Frodo.lvlib.</w:t>
       </w:r>
     </w:p>
     <w:p>
@@ -808,17 +697,8 @@
           <w:b/>
           <w:bCs/>
         </w:rPr>
-        <w:t xml:space="preserve">Message </w:t>
-      </w:r>
-      <w:proofErr w:type="spellStart"/>
-      <w:r>
-        <w:rPr>
-          <w:b/>
-          <w:bCs/>
-        </w:rPr>
-        <w:t>Rescripter</w:t>
-      </w:r>
-      <w:proofErr w:type="spellEnd"/>
+        <w:t>Message Rescripter</w:t>
+      </w:r>
       <w:r>
         <w:t xml:space="preserve"> provider.</w:t>
       </w:r>

</xml_diff>

<commit_message>
Resolves issue 31, 32, and 33.
</commit_message>
<xml_diff>
--- a/Documentation/Manual Test Scripts/Manual Test Script for Actor Framework Project Providers.docx
+++ b/Documentation/Manual Test Scripts/Manual Test Script for Actor Framework Project Providers.docx
@@ -1,6 +1,6 @@
 
 <file path=word/document.xml><?xml version="1.0" encoding="utf-8"?>
-<w:document xmlns:wpc="http://schemas.microsoft.com/office/word/2010/wordprocessingCanvas" xmlns:cx="http://schemas.microsoft.com/office/drawing/2014/chartex" xmlns:cx1="http://schemas.microsoft.com/office/drawing/2015/9/8/chartex" xmlns:cx2="http://schemas.microsoft.com/office/drawing/2015/10/21/chartex" xmlns:cx3="http://schemas.microsoft.com/office/drawing/2016/5/9/chartex" xmlns:cx4="http://schemas.microsoft.com/office/drawing/2016/5/10/chartex" xmlns:cx5="http://schemas.microsoft.com/office/drawing/2016/5/11/chartex" xmlns:cx6="http://schemas.microsoft.com/office/drawing/2016/5/12/chartex" xmlns:cx7="http://schemas.microsoft.com/office/drawing/2016/5/13/chartex" xmlns:cx8="http://schemas.microsoft.com/office/drawing/2016/5/14/chartex" xmlns:mc="http://schemas.openxmlformats.org/markup-compatibility/2006" xmlns:aink="http://schemas.microsoft.com/office/drawing/2016/ink" xmlns:am3d="http://schemas.microsoft.com/office/drawing/2017/model3d" xmlns:o="urn:schemas-microsoft-com:office:office" xmlns:oel="http://schemas.microsoft.com/office/2019/extlst" xmlns:r="http://schemas.openxmlformats.org/officeDocument/2006/relationships" xmlns:m="http://schemas.openxmlformats.org/officeDocument/2006/math" xmlns:v="urn:schemas-microsoft-com:vml" xmlns:wp14="http://schemas.microsoft.com/office/word/2010/wordprocessingDrawing" xmlns:wp="http://schemas.openxmlformats.org/drawingml/2006/wordprocessingDrawing" xmlns:w10="urn:schemas-microsoft-com:office:word" xmlns:w="http://schemas.openxmlformats.org/wordprocessingml/2006/main" xmlns:w14="http://schemas.microsoft.com/office/word/2010/wordml" xmlns:w15="http://schemas.microsoft.com/office/word/2012/wordml" xmlns:w16cex="http://schemas.microsoft.com/office/word/2018/wordml/cex" xmlns:w16cid="http://schemas.microsoft.com/office/word/2016/wordml/cid" xmlns:w16="http://schemas.microsoft.com/office/word/2018/wordml" xmlns:w16du="http://schemas.microsoft.com/office/word/2023/wordml/word16du" xmlns:w16sdtdh="http://schemas.microsoft.com/office/word/2020/wordml/sdtdatahash" xmlns:w16se="http://schemas.microsoft.com/office/word/2015/wordml/symex" xmlns:wpg="http://schemas.microsoft.com/office/word/2010/wordprocessingGroup" xmlns:wpi="http://schemas.microsoft.com/office/word/2010/wordprocessingInk" xmlns:wne="http://schemas.microsoft.com/office/word/2006/wordml" xmlns:wps="http://schemas.microsoft.com/office/word/2010/wordprocessingShape" mc:Ignorable="w14 w15 w16se w16cid w16 w16cex w16sdtdh w16du wp14">
+<w:document xmlns:wpc="http://schemas.microsoft.com/office/word/2010/wordprocessingCanvas" xmlns:cx="http://schemas.microsoft.com/office/drawing/2014/chartex" xmlns:cx1="http://schemas.microsoft.com/office/drawing/2015/9/8/chartex" xmlns:cx2="http://schemas.microsoft.com/office/drawing/2015/10/21/chartex" xmlns:cx3="http://schemas.microsoft.com/office/drawing/2016/5/9/chartex" xmlns:cx4="http://schemas.microsoft.com/office/drawing/2016/5/10/chartex" xmlns:cx5="http://schemas.microsoft.com/office/drawing/2016/5/11/chartex" xmlns:cx6="http://schemas.microsoft.com/office/drawing/2016/5/12/chartex" xmlns:cx7="http://schemas.microsoft.com/office/drawing/2016/5/13/chartex" xmlns:cx8="http://schemas.microsoft.com/office/drawing/2016/5/14/chartex" xmlns:mc="http://schemas.openxmlformats.org/markup-compatibility/2006" xmlns:aink="http://schemas.microsoft.com/office/drawing/2016/ink" xmlns:am3d="http://schemas.microsoft.com/office/drawing/2017/model3d" xmlns:o="urn:schemas-microsoft-com:office:office" xmlns:oel="http://schemas.microsoft.com/office/2019/extlst" xmlns:r="http://schemas.openxmlformats.org/officeDocument/2006/relationships" xmlns:m="http://schemas.openxmlformats.org/officeDocument/2006/math" xmlns:v="urn:schemas-microsoft-com:vml" xmlns:wp14="http://schemas.microsoft.com/office/word/2010/wordprocessingDrawing" xmlns:wp="http://schemas.openxmlformats.org/drawingml/2006/wordprocessingDrawing" xmlns:w10="urn:schemas-microsoft-com:office:word" xmlns:w="http://schemas.openxmlformats.org/wordprocessingml/2006/main" xmlns:w14="http://schemas.microsoft.com/office/word/2010/wordml" xmlns:w15="http://schemas.microsoft.com/office/word/2012/wordml" xmlns:w16cex="http://schemas.microsoft.com/office/word/2018/wordml/cex" xmlns:w16cid="http://schemas.microsoft.com/office/word/2016/wordml/cid" xmlns:w16="http://schemas.microsoft.com/office/word/2018/wordml" xmlns:w16du="http://schemas.microsoft.com/office/word/2023/wordml/word16du" xmlns:w16sdtdh="http://schemas.microsoft.com/office/word/2020/wordml/sdtdatahash" xmlns:w16sdtfl="http://schemas.microsoft.com/office/word/2024/wordml/sdtformatlock" xmlns:w16se="http://schemas.microsoft.com/office/word/2015/wordml/symex" xmlns:wpg="http://schemas.microsoft.com/office/word/2010/wordprocessingGroup" xmlns:wpi="http://schemas.microsoft.com/office/word/2010/wordprocessingInk" xmlns:wne="http://schemas.microsoft.com/office/word/2006/wordml" xmlns:wps="http://schemas.microsoft.com/office/word/2010/wordprocessingShape" mc:Ignorable="w14 w15 w16se w16cid w16 w16cex w16sdtdh w16sdtfl w16du wp14">
   <w:body>
     <w:p>
       <w:r>
@@ -13,10 +13,106 @@
       </w:r>
     </w:p>
     <w:p>
+      <w:r>
+        <w:rPr>
+          <w:b/>
+          <w:bCs/>
+        </w:rPr>
+        <w:t>Versions</w:t>
+      </w:r>
+    </w:p>
+    <w:p>
+      <w:r>
+        <w:t>Unless otherwise noted, this test script should be used to verify baseline functionality for any open source release of the Actor Framework Project Providers.  As of this writing, two versions are available for testing:</w:t>
+      </w:r>
+    </w:p>
+    <w:p>
+      <w:r>
+        <w:t>actor_framework_project_providers_2024_for_2020</w:t>
+      </w:r>
+      <w:r>
+        <w:t>-1.0.0.4.vip</w:t>
+      </w:r>
+    </w:p>
+    <w:p>
+      <w:r>
+        <w:t>actor_framework_project_providers_2024_for_2020</w:t>
+      </w:r>
+      <w:r>
+        <w:t>-1.1.0.10.vip</w:t>
+      </w:r>
+    </w:p>
+    <w:p>
+      <w:r>
+        <w:t>Additional test scripts will be required for any build that introduces new functionality.</w:t>
+      </w:r>
+    </w:p>
+    <w:p>
+      <w:r>
+        <w:rPr>
+          <w:b/>
+          <w:bCs/>
+        </w:rPr>
+        <w:t>Dependencies</w:t>
+      </w:r>
+    </w:p>
+    <w:p>
+      <w:r>
+        <w:t xml:space="preserve">To run this script, you must install </w:t>
+      </w:r>
+      <w:r>
+        <w:t>any version of one of these packages</w:t>
+      </w:r>
+      <w:r>
+        <w:t>:</w:t>
+      </w:r>
+    </w:p>
+    <w:p>
       <w:pPr>
         <w:pStyle w:val="ListParagraph"/>
         <w:numPr>
           <w:ilvl w:val="0"/>
+          <w:numId w:val="2"/>
+        </w:numPr>
+      </w:pPr>
+      <w:r>
+        <w:t>“Interface for Actor INI” package from Zyah Solutions, available on VIPM.io</w:t>
+      </w:r>
+    </w:p>
+    <w:p>
+      <w:pPr>
+        <w:pStyle w:val="ListParagraph"/>
+      </w:pPr>
+      <w:r>
+        <w:t>or</w:t>
+      </w:r>
+    </w:p>
+    <w:p>
+      <w:pPr>
+        <w:pStyle w:val="ListParagraph"/>
+        <w:numPr>
+          <w:ilvl w:val="0"/>
+          <w:numId w:val="2"/>
+        </w:numPr>
+      </w:pPr>
+      <w:r>
+        <w:t>“Actor Framework 2024 for 2020”, available in the Open Source Actor Framework repository</w:t>
+      </w:r>
+    </w:p>
+    <w:p>
+      <w:r>
+        <w:rPr>
+          <w:b/>
+          <w:bCs/>
+        </w:rPr>
+        <w:t>The Script</w:t>
+      </w:r>
+    </w:p>
+    <w:p>
+      <w:pPr>
+        <w:pStyle w:val="ListParagraph"/>
+        <w:numPr>
+          <w:ilvl w:val="0"/>
           <w:numId w:val="1"/>
         </w:numPr>
       </w:pPr>
@@ -227,13 +323,8 @@
         </w:numPr>
       </w:pPr>
       <w:r>
-        <w:t xml:space="preserve">Right click on </w:t>
-      </w:r>
-      <w:proofErr w:type="spellStart"/>
-      <w:r>
-        <w:t>Bob.lvclass</w:t>
-      </w:r>
-      <w:proofErr w:type="spellEnd"/>
+        <w:t>Right click on Bob.lvclass</w:t>
+      </w:r>
     </w:p>
     <w:p>
       <w:pPr>
@@ -306,15 +397,7 @@
         </w:numPr>
       </w:pPr>
       <w:r>
-        <w:t xml:space="preserve">Confirm that Announce Data Msg was created and added to </w:t>
-      </w:r>
-      <w:proofErr w:type="spellStart"/>
-      <w:r>
-        <w:t>Bob.lvlib</w:t>
-      </w:r>
-      <w:proofErr w:type="spellEnd"/>
-      <w:r>
-        <w:t>, and that Send Announce Data.vi takes the numeric as input.</w:t>
+        <w:t>Confirm that Announce Data Msg was created and added to Bob.lvlib, and that Send Announce Data.vi takes the numeric as input.</w:t>
       </w:r>
     </w:p>
     <w:p>
@@ -360,6 +443,7 @@
         </w:numPr>
       </w:pPr>
       <w:r>
+        <w:lastRenderedPageBreak/>
         <w:t xml:space="preserve">Create a method called </w:t>
       </w:r>
       <w:r>
@@ -394,43 +478,19 @@
         </w:numPr>
       </w:pPr>
       <w:r>
-        <w:t xml:space="preserve">In the file dialog, navigate to Bob » Bob Messages » Announce Data Message, and select Announce Data </w:t>
-      </w:r>
-      <w:proofErr w:type="spellStart"/>
-      <w:r>
-        <w:t>Msg.lvclass</w:t>
-      </w:r>
-      <w:proofErr w:type="spellEnd"/>
-      <w:r>
-        <w:t>.</w:t>
-      </w:r>
-    </w:p>
-    <w:p>
-      <w:pPr>
-        <w:pStyle w:val="ListParagraph"/>
-        <w:numPr>
-          <w:ilvl w:val="1"/>
-          <w:numId w:val="1"/>
-        </w:numPr>
-      </w:pPr>
-      <w:r>
-        <w:t xml:space="preserve">Confirm that Response </w:t>
-      </w:r>
-      <w:proofErr w:type="spellStart"/>
-      <w:r>
-        <w:t>Msg.lvclass</w:t>
-      </w:r>
-      <w:proofErr w:type="spellEnd"/>
-      <w:r>
-        <w:t xml:space="preserve"> has been added to </w:t>
-      </w:r>
-      <w:proofErr w:type="spellStart"/>
-      <w:r>
-        <w:t>Alice.lvlib</w:t>
-      </w:r>
-      <w:proofErr w:type="spellEnd"/>
-      <w:r>
-        <w:t>, and that it contains Do.vi.</w:t>
+        <w:t>In the file dialog, navigate to Bob » Bob Messages » Announce Data Message, and select Announce Data Msg.lvclass.</w:t>
+      </w:r>
+    </w:p>
+    <w:p>
+      <w:pPr>
+        <w:pStyle w:val="ListParagraph"/>
+        <w:numPr>
+          <w:ilvl w:val="1"/>
+          <w:numId w:val="1"/>
+        </w:numPr>
+      </w:pPr>
+      <w:r>
+        <w:t>Confirm that Response Msg.lvclass has been added to Alice.lvlib, and that it contains Do.vi.</w:t>
       </w:r>
     </w:p>
     <w:p>
@@ -488,13 +548,11 @@
         </w:numPr>
       </w:pPr>
       <w:r>
-        <w:t xml:space="preserve">Right click on </w:t>
-      </w:r>
-      <w:proofErr w:type="spellStart"/>
-      <w:r>
-        <w:t>Charlie.lvlib</w:t>
-      </w:r>
-      <w:proofErr w:type="spellEnd"/>
+        <w:t>Right click on Charlie.lv</w:t>
+      </w:r>
+      <w:r>
+        <w:t>class</w:t>
+      </w:r>
       <w:r>
         <w:t xml:space="preserve"> and select Actor Framework » Create Messages for Actor.</w:t>
       </w:r>
@@ -508,23 +566,7 @@
         </w:numPr>
       </w:pPr>
       <w:r>
-        <w:t xml:space="preserve">Confirm that Trigger </w:t>
-      </w:r>
-      <w:proofErr w:type="spellStart"/>
-      <w:r>
-        <w:t>Msg.lvclass</w:t>
-      </w:r>
-      <w:proofErr w:type="spellEnd"/>
-      <w:r>
-        <w:t xml:space="preserve"> has been added to </w:t>
-      </w:r>
-      <w:proofErr w:type="spellStart"/>
-      <w:r>
-        <w:t>Charlie.lvlib</w:t>
-      </w:r>
-      <w:proofErr w:type="spellEnd"/>
-      <w:r>
-        <w:t>.</w:t>
+        <w:t>Confirm that Trigger Msg.lvclass has been added to Charlie.lvlib.</w:t>
       </w:r>
     </w:p>
     <w:p>
@@ -582,26 +624,7 @@
         </w:numPr>
       </w:pPr>
       <w:r>
-        <w:lastRenderedPageBreak/>
-        <w:t xml:space="preserve">For </w:t>
-      </w:r>
-      <w:r>
-        <w:t>Ellen</w:t>
-      </w:r>
-      <w:r>
-        <w:t>, create a new method called “</w:t>
-      </w:r>
-      <w:r>
-        <w:t>Toggle</w:t>
-      </w:r>
-      <w:r>
-        <w:t xml:space="preserve">.vi”.  Add a </w:t>
-      </w:r>
-      <w:r>
-        <w:t>Boolean</w:t>
-      </w:r>
-      <w:r>
-        <w:t xml:space="preserve"> control to its front panel, and connect the control to the VI’s connector pane.</w:t>
+        <w:t>For Ellen, create a new method called “Toggle.vi”.  Add a Boolean control to its front panel, and connect the control to the VI’s connector pane.</w:t>
       </w:r>
     </w:p>
     <w:p>
@@ -625,51 +648,19 @@
         </w:numPr>
       </w:pPr>
       <w:r>
-        <w:t xml:space="preserve">Confirm that A Thing </w:t>
-      </w:r>
-      <w:proofErr w:type="spellStart"/>
-      <w:r>
-        <w:t>Msg.lvclass</w:t>
-      </w:r>
-      <w:proofErr w:type="spellEnd"/>
-      <w:r>
-        <w:t xml:space="preserve"> has been added to </w:t>
-      </w:r>
-      <w:proofErr w:type="spellStart"/>
-      <w:r>
-        <w:t>Denise.lvlib</w:t>
-      </w:r>
-      <w:proofErr w:type="spellEnd"/>
-      <w:r>
-        <w:t>.</w:t>
-      </w:r>
-    </w:p>
-    <w:p>
-      <w:pPr>
-        <w:pStyle w:val="ListParagraph"/>
-        <w:numPr>
-          <w:ilvl w:val="1"/>
-          <w:numId w:val="1"/>
-        </w:numPr>
-      </w:pPr>
-      <w:r>
-        <w:t xml:space="preserve">Confirm that Toggle </w:t>
-      </w:r>
-      <w:proofErr w:type="spellStart"/>
-      <w:r>
-        <w:t>Msg.lvclass</w:t>
-      </w:r>
-      <w:proofErr w:type="spellEnd"/>
-      <w:r>
-        <w:t xml:space="preserve"> has been added to </w:t>
-      </w:r>
-      <w:proofErr w:type="spellStart"/>
-      <w:r>
-        <w:t>Ellen.lvlib</w:t>
-      </w:r>
-      <w:proofErr w:type="spellEnd"/>
-      <w:r>
-        <w:t>.</w:t>
+        <w:t>Confirm that A Thing Msg.lvclass has been added to Denise.lvlib.</w:t>
+      </w:r>
+    </w:p>
+    <w:p>
+      <w:pPr>
+        <w:pStyle w:val="ListParagraph"/>
+        <w:numPr>
+          <w:ilvl w:val="1"/>
+          <w:numId w:val="1"/>
+        </w:numPr>
+      </w:pPr>
+      <w:r>
+        <w:t>Confirm that Toggle Msg.lvclass has been added to Ellen.lvlib.</w:t>
       </w:r>
     </w:p>
     <w:p>
@@ -764,43 +755,19 @@
         </w:numPr>
       </w:pPr>
       <w:r>
-        <w:t xml:space="preserve">Right click on </w:t>
-      </w:r>
-      <w:proofErr w:type="spellStart"/>
-      <w:r>
-        <w:t>Frodo.lvclass</w:t>
-      </w:r>
-      <w:proofErr w:type="spellEnd"/>
-      <w:r>
-        <w:t>, and select Actor Framework » Create Messages for Actor.</w:t>
-      </w:r>
-    </w:p>
-    <w:p>
-      <w:pPr>
-        <w:pStyle w:val="ListParagraph"/>
-        <w:numPr>
-          <w:ilvl w:val="1"/>
-          <w:numId w:val="1"/>
-        </w:numPr>
-      </w:pPr>
-      <w:r>
-        <w:t xml:space="preserve">Confirm that the message “Discard the Ring </w:t>
-      </w:r>
-      <w:proofErr w:type="spellStart"/>
-      <w:r>
-        <w:t>Msg.lvclass</w:t>
-      </w:r>
-      <w:proofErr w:type="spellEnd"/>
-      <w:r>
-        <w:t xml:space="preserve">” has been added to </w:t>
-      </w:r>
-      <w:proofErr w:type="spellStart"/>
-      <w:r>
-        <w:t>Frodo.lvlib</w:t>
-      </w:r>
-      <w:proofErr w:type="spellEnd"/>
-      <w:r>
-        <w:t>.</w:t>
+        <w:t>Right click on Frodo.lvclass, and select Actor Framework » Create Messages for Actor.</w:t>
+      </w:r>
+    </w:p>
+    <w:p>
+      <w:pPr>
+        <w:pStyle w:val="ListParagraph"/>
+        <w:numPr>
+          <w:ilvl w:val="1"/>
+          <w:numId w:val="1"/>
+        </w:numPr>
+      </w:pPr>
+      <w:r>
+        <w:t>Confirm that the message “Discard the Ring Msg.lvclass” has been added to Frodo.lvlib.</w:t>
       </w:r>
     </w:p>
     <w:p>
@@ -819,17 +786,8 @@
           <w:b/>
           <w:bCs/>
         </w:rPr>
-        <w:t xml:space="preserve">Message </w:t>
-      </w:r>
-      <w:proofErr w:type="spellStart"/>
-      <w:r>
-        <w:rPr>
-          <w:b/>
-          <w:bCs/>
-        </w:rPr>
-        <w:t>Rescripter</w:t>
-      </w:r>
-      <w:proofErr w:type="spellEnd"/>
+        <w:t>Message Rescripter</w:t>
+      </w:r>
       <w:r>
         <w:t xml:space="preserve"> provider.</w:t>
       </w:r>
@@ -881,7 +839,7 @@
 </file>
 
 <file path=word/numbering.xml><?xml version="1.0" encoding="utf-8"?>
-<w:numbering xmlns:wpc="http://schemas.microsoft.com/office/word/2010/wordprocessingCanvas" xmlns:cx="http://schemas.microsoft.com/office/drawing/2014/chartex" xmlns:cx1="http://schemas.microsoft.com/office/drawing/2015/9/8/chartex" xmlns:cx2="http://schemas.microsoft.com/office/drawing/2015/10/21/chartex" xmlns:cx3="http://schemas.microsoft.com/office/drawing/2016/5/9/chartex" xmlns:cx4="http://schemas.microsoft.com/office/drawing/2016/5/10/chartex" xmlns:cx5="http://schemas.microsoft.com/office/drawing/2016/5/11/chartex" xmlns:cx6="http://schemas.microsoft.com/office/drawing/2016/5/12/chartex" xmlns:cx7="http://schemas.microsoft.com/office/drawing/2016/5/13/chartex" xmlns:cx8="http://schemas.microsoft.com/office/drawing/2016/5/14/chartex" xmlns:mc="http://schemas.openxmlformats.org/markup-compatibility/2006" xmlns:aink="http://schemas.microsoft.com/office/drawing/2016/ink" xmlns:am3d="http://schemas.microsoft.com/office/drawing/2017/model3d" xmlns:o="urn:schemas-microsoft-com:office:office" xmlns:oel="http://schemas.microsoft.com/office/2019/extlst" xmlns:r="http://schemas.openxmlformats.org/officeDocument/2006/relationships" xmlns:m="http://schemas.openxmlformats.org/officeDocument/2006/math" xmlns:v="urn:schemas-microsoft-com:vml" xmlns:wp14="http://schemas.microsoft.com/office/word/2010/wordprocessingDrawing" xmlns:wp="http://schemas.openxmlformats.org/drawingml/2006/wordprocessingDrawing" xmlns:w10="urn:schemas-microsoft-com:office:word" xmlns:w="http://schemas.openxmlformats.org/wordprocessingml/2006/main" xmlns:w14="http://schemas.microsoft.com/office/word/2010/wordml" xmlns:w15="http://schemas.microsoft.com/office/word/2012/wordml" xmlns:w16cex="http://schemas.microsoft.com/office/word/2018/wordml/cex" xmlns:w16cid="http://schemas.microsoft.com/office/word/2016/wordml/cid" xmlns:w16="http://schemas.microsoft.com/office/word/2018/wordml" xmlns:w16du="http://schemas.microsoft.com/office/word/2023/wordml/word16du" xmlns:w16sdtdh="http://schemas.microsoft.com/office/word/2020/wordml/sdtdatahash" xmlns:w16se="http://schemas.microsoft.com/office/word/2015/wordml/symex" xmlns:wpg="http://schemas.microsoft.com/office/word/2010/wordprocessingGroup" xmlns:wpi="http://schemas.microsoft.com/office/word/2010/wordprocessingInk" xmlns:wne="http://schemas.microsoft.com/office/word/2006/wordml" xmlns:wps="http://schemas.microsoft.com/office/word/2010/wordprocessingShape" mc:Ignorable="w14 w15 w16se w16cid w16 w16cex w16sdtdh w16du wp14">
+<w:numbering xmlns:wpc="http://schemas.microsoft.com/office/word/2010/wordprocessingCanvas" xmlns:cx="http://schemas.microsoft.com/office/drawing/2014/chartex" xmlns:cx1="http://schemas.microsoft.com/office/drawing/2015/9/8/chartex" xmlns:cx2="http://schemas.microsoft.com/office/drawing/2015/10/21/chartex" xmlns:cx3="http://schemas.microsoft.com/office/drawing/2016/5/9/chartex" xmlns:cx4="http://schemas.microsoft.com/office/drawing/2016/5/10/chartex" xmlns:cx5="http://schemas.microsoft.com/office/drawing/2016/5/11/chartex" xmlns:cx6="http://schemas.microsoft.com/office/drawing/2016/5/12/chartex" xmlns:cx7="http://schemas.microsoft.com/office/drawing/2016/5/13/chartex" xmlns:cx8="http://schemas.microsoft.com/office/drawing/2016/5/14/chartex" xmlns:mc="http://schemas.openxmlformats.org/markup-compatibility/2006" xmlns:aink="http://schemas.microsoft.com/office/drawing/2016/ink" xmlns:am3d="http://schemas.microsoft.com/office/drawing/2017/model3d" xmlns:o="urn:schemas-microsoft-com:office:office" xmlns:oel="http://schemas.microsoft.com/office/2019/extlst" xmlns:r="http://schemas.openxmlformats.org/officeDocument/2006/relationships" xmlns:m="http://schemas.openxmlformats.org/officeDocument/2006/math" xmlns:v="urn:schemas-microsoft-com:vml" xmlns:wp14="http://schemas.microsoft.com/office/word/2010/wordprocessingDrawing" xmlns:wp="http://schemas.openxmlformats.org/drawingml/2006/wordprocessingDrawing" xmlns:w10="urn:schemas-microsoft-com:office:word" xmlns:w="http://schemas.openxmlformats.org/wordprocessingml/2006/main" xmlns:w14="http://schemas.microsoft.com/office/word/2010/wordml" xmlns:w15="http://schemas.microsoft.com/office/word/2012/wordml" xmlns:w16cex="http://schemas.microsoft.com/office/word/2018/wordml/cex" xmlns:w16cid="http://schemas.microsoft.com/office/word/2016/wordml/cid" xmlns:w16="http://schemas.microsoft.com/office/word/2018/wordml" xmlns:w16du="http://schemas.microsoft.com/office/word/2023/wordml/word16du" xmlns:w16sdtdh="http://schemas.microsoft.com/office/word/2020/wordml/sdtdatahash" xmlns:w16sdtfl="http://schemas.microsoft.com/office/word/2024/wordml/sdtformatlock" xmlns:w16se="http://schemas.microsoft.com/office/word/2015/wordml/symex" xmlns:wpg="http://schemas.microsoft.com/office/word/2010/wordprocessingGroup" xmlns:wpi="http://schemas.microsoft.com/office/word/2010/wordprocessingInk" xmlns:wne="http://schemas.microsoft.com/office/word/2006/wordml" xmlns:wps="http://schemas.microsoft.com/office/word/2010/wordprocessingShape" mc:Ignorable="w14 w15 w16se w16cid w16 w16cex w16sdtdh w16sdtfl w16du wp14">
   <w:abstractNum w:abstractNumId="0" w15:restartNumberingAfterBreak="0">
     <w:nsid w:val="15BD342A"/>
     <w:multiLevelType w:val="hybridMultilevel"/>
@@ -971,14 +929,106 @@
       </w:pPr>
     </w:lvl>
   </w:abstractNum>
+  <w:abstractNum w:abstractNumId="1" w15:restartNumberingAfterBreak="0">
+    <w:nsid w:val="780F3991"/>
+    <w:multiLevelType w:val="hybridMultilevel"/>
+    <w:tmpl w:val="0C44EDB0"/>
+    <w:lvl w:ilvl="0" w:tplc="0409000F">
+      <w:start w:val="1"/>
+      <w:numFmt w:val="decimal"/>
+      <w:lvlText w:val="%1."/>
+      <w:lvlJc w:val="left"/>
+      <w:pPr>
+        <w:ind w:left="720" w:hanging="360"/>
+      </w:pPr>
+      <w:rPr>
+        <w:rFonts w:hint="default"/>
+      </w:rPr>
+    </w:lvl>
+    <w:lvl w:ilvl="1" w:tplc="04090019" w:tentative="1">
+      <w:start w:val="1"/>
+      <w:numFmt w:val="lowerLetter"/>
+      <w:lvlText w:val="%2."/>
+      <w:lvlJc w:val="left"/>
+      <w:pPr>
+        <w:ind w:left="1440" w:hanging="360"/>
+      </w:pPr>
+    </w:lvl>
+    <w:lvl w:ilvl="2" w:tplc="0409001B" w:tentative="1">
+      <w:start w:val="1"/>
+      <w:numFmt w:val="lowerRoman"/>
+      <w:lvlText w:val="%3."/>
+      <w:lvlJc w:val="right"/>
+      <w:pPr>
+        <w:ind w:left="2160" w:hanging="180"/>
+      </w:pPr>
+    </w:lvl>
+    <w:lvl w:ilvl="3" w:tplc="0409000F" w:tentative="1">
+      <w:start w:val="1"/>
+      <w:numFmt w:val="decimal"/>
+      <w:lvlText w:val="%4."/>
+      <w:lvlJc w:val="left"/>
+      <w:pPr>
+        <w:ind w:left="2880" w:hanging="360"/>
+      </w:pPr>
+    </w:lvl>
+    <w:lvl w:ilvl="4" w:tplc="04090019" w:tentative="1">
+      <w:start w:val="1"/>
+      <w:numFmt w:val="lowerLetter"/>
+      <w:lvlText w:val="%5."/>
+      <w:lvlJc w:val="left"/>
+      <w:pPr>
+        <w:ind w:left="3600" w:hanging="360"/>
+      </w:pPr>
+    </w:lvl>
+    <w:lvl w:ilvl="5" w:tplc="0409001B" w:tentative="1">
+      <w:start w:val="1"/>
+      <w:numFmt w:val="lowerRoman"/>
+      <w:lvlText w:val="%6."/>
+      <w:lvlJc w:val="right"/>
+      <w:pPr>
+        <w:ind w:left="4320" w:hanging="180"/>
+      </w:pPr>
+    </w:lvl>
+    <w:lvl w:ilvl="6" w:tplc="0409000F" w:tentative="1">
+      <w:start w:val="1"/>
+      <w:numFmt w:val="decimal"/>
+      <w:lvlText w:val="%7."/>
+      <w:lvlJc w:val="left"/>
+      <w:pPr>
+        <w:ind w:left="5040" w:hanging="360"/>
+      </w:pPr>
+    </w:lvl>
+    <w:lvl w:ilvl="7" w:tplc="04090019" w:tentative="1">
+      <w:start w:val="1"/>
+      <w:numFmt w:val="lowerLetter"/>
+      <w:lvlText w:val="%8."/>
+      <w:lvlJc w:val="left"/>
+      <w:pPr>
+        <w:ind w:left="5760" w:hanging="360"/>
+      </w:pPr>
+    </w:lvl>
+    <w:lvl w:ilvl="8" w:tplc="0409001B" w:tentative="1">
+      <w:start w:val="1"/>
+      <w:numFmt w:val="lowerRoman"/>
+      <w:lvlText w:val="%9."/>
+      <w:lvlJc w:val="right"/>
+      <w:pPr>
+        <w:ind w:left="6480" w:hanging="180"/>
+      </w:pPr>
+    </w:lvl>
+  </w:abstractNum>
   <w:num w:numId="1" w16cid:durableId="737282954">
     <w:abstractNumId w:val="0"/>
+  </w:num>
+  <w:num w:numId="2" w16cid:durableId="764420684">
+    <w:abstractNumId w:val="1"/>
   </w:num>
 </w:numbering>
 </file>
 
 <file path=word/styles.xml><?xml version="1.0" encoding="utf-8"?>
-<w:styles xmlns:mc="http://schemas.openxmlformats.org/markup-compatibility/2006" xmlns:r="http://schemas.openxmlformats.org/officeDocument/2006/relationships" xmlns:w="http://schemas.openxmlformats.org/wordprocessingml/2006/main" xmlns:w14="http://schemas.microsoft.com/office/word/2010/wordml" xmlns:w15="http://schemas.microsoft.com/office/word/2012/wordml" xmlns:w16cex="http://schemas.microsoft.com/office/word/2018/wordml/cex" xmlns:w16cid="http://schemas.microsoft.com/office/word/2016/wordml/cid" xmlns:w16="http://schemas.microsoft.com/office/word/2018/wordml" xmlns:w16du="http://schemas.microsoft.com/office/word/2023/wordml/word16du" xmlns:w16sdtdh="http://schemas.microsoft.com/office/word/2020/wordml/sdtdatahash" xmlns:w16se="http://schemas.microsoft.com/office/word/2015/wordml/symex" mc:Ignorable="w14 w15 w16se w16cid w16 w16cex w16sdtdh w16du">
+<w:styles xmlns:mc="http://schemas.openxmlformats.org/markup-compatibility/2006" xmlns:r="http://schemas.openxmlformats.org/officeDocument/2006/relationships" xmlns:w="http://schemas.openxmlformats.org/wordprocessingml/2006/main" xmlns:w14="http://schemas.microsoft.com/office/word/2010/wordml" xmlns:w15="http://schemas.microsoft.com/office/word/2012/wordml" xmlns:w16cex="http://schemas.microsoft.com/office/word/2018/wordml/cex" xmlns:w16cid="http://schemas.microsoft.com/office/word/2016/wordml/cid" xmlns:w16="http://schemas.microsoft.com/office/word/2018/wordml" xmlns:w16du="http://schemas.microsoft.com/office/word/2023/wordml/word16du" xmlns:w16sdtdh="http://schemas.microsoft.com/office/word/2020/wordml/sdtdatahash" xmlns:w16sdtfl="http://schemas.microsoft.com/office/word/2024/wordml/sdtformatlock" xmlns:w16se="http://schemas.microsoft.com/office/word/2015/wordml/symex" mc:Ignorable="w14 w15 w16se w16cid w16 w16cex w16sdtdh w16sdtfl w16du">
   <w:docDefaults>
     <w:rPrDefault>
       <w:rPr>
@@ -1381,7 +1431,6 @@
   <w:style w:type="character" w:default="1" w:styleId="DefaultParagraphFont">
     <w:name w:val="Default Paragraph Font"/>
     <w:uiPriority w:val="1"/>
-    <w:semiHidden/>
     <w:unhideWhenUsed/>
   </w:style>
   <w:style w:type="table" w:default="1" w:styleId="TableNormal">

</xml_diff>